<commit_message>
doinig the missing values
</commit_message>
<xml_diff>
--- a/Docs/CPII-template.docx
+++ b/Docs/CPII-template.docx
@@ -572,7 +572,6 @@
           </w:tcPr>
           <w:p>
             <w:pPr>
-              <w:spacing w:after="0" w:line="240" w:lineRule="auto"/>
               <w:rPr>
                 <w:lang w:val="en-US"/>
               </w:rPr>
@@ -658,20 +657,48 @@
               <w:rPr>
                 <w:lang w:val="en-US"/>
               </w:rPr>
-              <w:t xml:space="preserve">(from fertility_R.csv): </w:t>
-            </w:r>
-          </w:p>
-          <w:p>
-            <w:pPr>
-              <w:rPr>
-                <w:lang w:val="en-US"/>
-              </w:rPr>
-            </w:pPr>
-            <w:r>
-              <w:rPr>
-                <w:lang w:val="en-US"/>
-              </w:rPr>
-              <w:t>Country name, Country Code,1960,..,2016 -&gt;Afghanistan,AFG,7.45,..,4.635</w:t>
+              <w:t>(</w:t>
+            </w:r>
+            <w:proofErr w:type="gramStart"/>
+            <w:r>
+              <w:rPr>
+                <w:lang w:val="en-US"/>
+              </w:rPr>
+              <w:t>from</w:t>
+            </w:r>
+            <w:proofErr w:type="gramEnd"/>
+            <w:r>
+              <w:rPr>
+                <w:lang w:val="en-US"/>
+              </w:rPr>
+              <w:t xml:space="preserve"> fertility_R.csv): </w:t>
+            </w:r>
+          </w:p>
+          <w:p>
+            <w:pPr>
+              <w:rPr>
+                <w:lang w:val="en-US"/>
+              </w:rPr>
+            </w:pPr>
+            <w:r>
+              <w:rPr>
+                <w:lang w:val="en-US"/>
+              </w:rPr>
+              <w:t xml:space="preserve">Country name, Country </w:t>
+            </w:r>
+            <w:proofErr w:type="gramStart"/>
+            <w:r>
+              <w:rPr>
+                <w:lang w:val="en-US"/>
+              </w:rPr>
+              <w:t>Code,1960,..</w:t>
+            </w:r>
+            <w:proofErr w:type="gramEnd"/>
+            <w:r>
+              <w:rPr>
+                <w:lang w:val="en-US"/>
+              </w:rPr>
+              <w:t>,2016 -&gt;Afghanistan,AFG,7.45,..,4.635</w:t>
             </w:r>
           </w:p>
         </w:tc>
@@ -723,20 +750,48 @@
               <w:rPr>
                 <w:lang w:val="en-US"/>
               </w:rPr>
-              <w:t>(from HDI.csv):</w:t>
-            </w:r>
-          </w:p>
-          <w:p>
-            <w:pPr>
-              <w:rPr>
-                <w:lang w:val="en-US"/>
-              </w:rPr>
-            </w:pPr>
-            <w:r>
-              <w:rPr>
-                <w:lang w:val="en-US"/>
-              </w:rPr>
-              <w:t>Country name,1990,..,2016 -&gt; Afghanistan,0.273,..,0.481</w:t>
+              <w:t>(</w:t>
+            </w:r>
+            <w:proofErr w:type="gramStart"/>
+            <w:r>
+              <w:rPr>
+                <w:lang w:val="en-US"/>
+              </w:rPr>
+              <w:t>from</w:t>
+            </w:r>
+            <w:proofErr w:type="gramEnd"/>
+            <w:r>
+              <w:rPr>
+                <w:lang w:val="en-US"/>
+              </w:rPr>
+              <w:t xml:space="preserve"> HDI.csv):</w:t>
+            </w:r>
+          </w:p>
+          <w:p>
+            <w:pPr>
+              <w:rPr>
+                <w:lang w:val="en-US"/>
+              </w:rPr>
+            </w:pPr>
+            <w:r>
+              <w:rPr>
+                <w:lang w:val="en-US"/>
+              </w:rPr>
+              <w:t xml:space="preserve">Country </w:t>
+            </w:r>
+            <w:proofErr w:type="gramStart"/>
+            <w:r>
+              <w:rPr>
+                <w:lang w:val="en-US"/>
+              </w:rPr>
+              <w:t>name,1990,..</w:t>
+            </w:r>
+            <w:proofErr w:type="gramEnd"/>
+            <w:r>
+              <w:rPr>
+                <w:lang w:val="en-US"/>
+              </w:rPr>
+              <w:t>,2016 -&gt; Afghanistan,0.273,..,0.481</w:t>
             </w:r>
           </w:p>
         </w:tc>
@@ -788,7 +843,21 @@
               <w:rPr>
                 <w:lang w:val="en-US"/>
               </w:rPr>
-              <w:t>(from life_exp.csv):</w:t>
+              <w:t>(</w:t>
+            </w:r>
+            <w:proofErr w:type="gramStart"/>
+            <w:r>
+              <w:rPr>
+                <w:lang w:val="en-US"/>
+              </w:rPr>
+              <w:t>from</w:t>
+            </w:r>
+            <w:proofErr w:type="gramEnd"/>
+            <w:r>
+              <w:rPr>
+                <w:lang w:val="en-US"/>
+              </w:rPr>
+              <w:t xml:space="preserve"> life_exp.csv):</w:t>
             </w:r>
           </w:p>
           <w:p>
@@ -804,6 +873,7 @@
               <w:t xml:space="preserve">Country </w:t>
             </w:r>
             <w:proofErr w:type="spellStart"/>
+            <w:proofErr w:type="gramStart"/>
             <w:r>
               <w:rPr>
                 <w:lang w:val="en-US"/>
@@ -811,6 +881,7 @@
               <w:t>name,Country</w:t>
             </w:r>
             <w:proofErr w:type="spellEnd"/>
+            <w:proofErr w:type="gramEnd"/>
             <w:r>
               <w:rPr>
                 <w:lang w:val="en-US"/>
@@ -867,20 +938,48 @@
               <w:rPr>
                 <w:lang w:val="en-US"/>
               </w:rPr>
-              <w:t>(from natural_rate.csv):</w:t>
-            </w:r>
-          </w:p>
-          <w:p>
-            <w:pPr>
-              <w:rPr>
-                <w:lang w:val="en-US"/>
-              </w:rPr>
-            </w:pPr>
-            <w:r>
-              <w:rPr>
-                <w:lang w:val="en-US"/>
-              </w:rPr>
-              <w:t>Country name,1960,..,2016 -&gt; Afghanistan,"18,4",..,"30,9”</w:t>
+              <w:t>(</w:t>
+            </w:r>
+            <w:proofErr w:type="gramStart"/>
+            <w:r>
+              <w:rPr>
+                <w:lang w:val="en-US"/>
+              </w:rPr>
+              <w:t>from</w:t>
+            </w:r>
+            <w:proofErr w:type="gramEnd"/>
+            <w:r>
+              <w:rPr>
+                <w:lang w:val="en-US"/>
+              </w:rPr>
+              <w:t xml:space="preserve"> natural_rate.csv):</w:t>
+            </w:r>
+          </w:p>
+          <w:p>
+            <w:pPr>
+              <w:rPr>
+                <w:lang w:val="en-US"/>
+              </w:rPr>
+            </w:pPr>
+            <w:r>
+              <w:rPr>
+                <w:lang w:val="en-US"/>
+              </w:rPr>
+              <w:t xml:space="preserve">Country </w:t>
+            </w:r>
+            <w:proofErr w:type="gramStart"/>
+            <w:r>
+              <w:rPr>
+                <w:lang w:val="en-US"/>
+              </w:rPr>
+              <w:t>name,1960,..</w:t>
+            </w:r>
+            <w:proofErr w:type="gramEnd"/>
+            <w:r>
+              <w:rPr>
+                <w:lang w:val="en-US"/>
+              </w:rPr>
+              <w:t>,2016 -&gt; Afghanistan,"18,4",..,"30,9”</w:t>
             </w:r>
           </w:p>
         </w:tc>
@@ -932,20 +1031,48 @@
               <w:rPr>
                 <w:lang w:val="en-US"/>
               </w:rPr>
-              <w:t>(from replacement_rate.csv):</w:t>
-            </w:r>
-          </w:p>
-          <w:p>
-            <w:pPr>
-              <w:rPr>
-                <w:lang w:val="en-US"/>
-              </w:rPr>
-            </w:pPr>
-            <w:r>
-              <w:rPr>
-                <w:lang w:val="en-US"/>
-              </w:rPr>
-              <w:t>Country name,1960,..,2016 -&gt;Afghanistan,AFG,4.132919116831244,..,2.0298677410878514</w:t>
+              <w:t>(</w:t>
+            </w:r>
+            <w:proofErr w:type="gramStart"/>
+            <w:r>
+              <w:rPr>
+                <w:lang w:val="en-US"/>
+              </w:rPr>
+              <w:t>from</w:t>
+            </w:r>
+            <w:proofErr w:type="gramEnd"/>
+            <w:r>
+              <w:rPr>
+                <w:lang w:val="en-US"/>
+              </w:rPr>
+              <w:t xml:space="preserve"> replacement_rate.csv):</w:t>
+            </w:r>
+          </w:p>
+          <w:p>
+            <w:pPr>
+              <w:rPr>
+                <w:lang w:val="en-US"/>
+              </w:rPr>
+            </w:pPr>
+            <w:r>
+              <w:rPr>
+                <w:lang w:val="en-US"/>
+              </w:rPr>
+              <w:t xml:space="preserve">Country </w:t>
+            </w:r>
+            <w:proofErr w:type="gramStart"/>
+            <w:r>
+              <w:rPr>
+                <w:lang w:val="en-US"/>
+              </w:rPr>
+              <w:t>name,1960,..</w:t>
+            </w:r>
+            <w:proofErr w:type="gramEnd"/>
+            <w:r>
+              <w:rPr>
+                <w:lang w:val="en-US"/>
+              </w:rPr>
+              <w:t>,2016 -&gt;Afghanistan,AFG,4.132919116831244,..,2.0298677410878514</w:t>
             </w:r>
           </w:p>
         </w:tc>
@@ -961,7 +1088,21 @@
         <w:rPr>
           <w:lang w:val="en-US"/>
         </w:rPr>
-        <w:t>The total size of the final dataset is (after pre-processing and derived measures) : 264*59 (</w:t>
+        <w:t>The total size of the final dataset is (after pre-processing and derived measures</w:t>
+      </w:r>
+      <w:proofErr w:type="gramStart"/>
+      <w:r>
+        <w:rPr>
+          <w:lang w:val="en-US"/>
+        </w:rPr>
+        <w:t>) :</w:t>
+      </w:r>
+      <w:proofErr w:type="gramEnd"/>
+      <w:r>
+        <w:rPr>
+          <w:lang w:val="en-US"/>
+        </w:rPr>
+        <w:t xml:space="preserve"> 264*59 (</w:t>
       </w:r>
       <w:proofErr w:type="spellStart"/>
       <w:r>
@@ -1038,10 +1179,7 @@
         <w:t>Derived data:</w:t>
       </w:r>
       <w:r>
-        <w:t xml:space="preserve"> </w:t>
-      </w:r>
-      <w:r>
-        <w:t>The replacement rate is a critical demographic indicator that measures the average number of children a woman is expected to have during her reproductive years. It is often used to assess the potential for population growth or decline. It is typically considered to be around 2.1 children per woman for most developed countries. We calculated as follows: Replacement Rate = Total Fertility Rate (TFR) / Net Reproduction Rate (NRR)</w:t>
+        <w:t xml:space="preserve"> The replacement rate is a critical demographic indicator that measures the average number of children a woman is expected to have during her reproductive years. It is often used to assess the potential for population growth or decline. It is typically considered to be around 2.1 children per woman for most developed countries. We calculated as follows: Replacement Rate = Total Fertility Rate (TFR) / Net Reproduction Rate (NRR)</w:t>
       </w:r>
     </w:p>
     <w:p>
@@ -1054,10 +1192,7 @@
     </w:p>
     <w:p>
       <w:r>
-        <w:t>All the datasets are tables. And all the dataset have the attribute ‘Country name’ and/or ‘Country Code’ which is nominal</w:t>
-      </w:r>
-      <w:r>
-        <w:t>.</w:t>
+        <w:t>All the datasets are tables. And all the dataset have the attribute ‘Country name’ and/or ‘Country Code’ which is nominal.</w:t>
       </w:r>
     </w:p>
     <w:tbl>
@@ -1145,6 +1280,15 @@
             <w:r>
               <w:t>HDI is a composite statistical measure used to assess and rank the overall development level of countries.</w:t>
             </w:r>
+            <w:r>
+              <w:t xml:space="preserve"> </w:t>
+            </w:r>
+            <w:r>
+              <w:rPr>
+                <w:highlight w:val="yellow"/>
+              </w:rPr>
+              <w:t>So we will modify the interpretation of the ratio number so it can be categorised</w:t>
+            </w:r>
           </w:p>
         </w:tc>
       </w:tr>
@@ -1165,7 +1309,11 @@
           </w:tcPr>
           <w:p>
             <w:r>
-              <w:t>Replacement rate, Crude birth rate, Natural rate, Fertility rate, Net migration rate, Net reproduction rate</w:t>
+              <w:t xml:space="preserve">Replacement rate, Crude birth rate, Natural rate, Fertility rate, </w:t>
+            </w:r>
+            <w:r>
+              <w:lastRenderedPageBreak/>
+              <w:t>Net migration rate, Net reproduction rate</w:t>
             </w:r>
           </w:p>
         </w:tc>
@@ -1178,6 +1326,7 @@
               <w:rPr>
                 <w:lang w:val="en-US" w:eastAsia="fr-FR"/>
               </w:rPr>
+              <w:lastRenderedPageBreak/>
               <w:t>Different</w:t>
             </w:r>
             <w:r>
@@ -1190,7 +1339,14 @@
               <w:rPr>
                 <w:lang w:val="en-US" w:eastAsia="fr-FR"/>
               </w:rPr>
-              <w:t>demographic measures that provide insights into the population dynamics of all countries</w:t>
+              <w:t xml:space="preserve">demographic measures that provide insights </w:t>
+            </w:r>
+            <w:r>
+              <w:rPr>
+                <w:lang w:val="en-US" w:eastAsia="fr-FR"/>
+              </w:rPr>
+              <w:lastRenderedPageBreak/>
+              <w:t>into the population dynamics of all countries</w:t>
             </w:r>
           </w:p>
         </w:tc>
@@ -1264,7 +1420,35 @@
         <w:rPr>
           <w:lang w:val="en-US"/>
         </w:rPr>
-        <w:t xml:space="preserve">To process the data we used pandas on python. We first found that we needed to search for a lot more dataset to correctly answer the question and also for calculating the </w:t>
+        <w:t xml:space="preserve">To process the </w:t>
+      </w:r>
+      <w:proofErr w:type="gramStart"/>
+      <w:r>
+        <w:rPr>
+          <w:lang w:val="en-US"/>
+        </w:rPr>
+        <w:t>data</w:t>
+      </w:r>
+      <w:proofErr w:type="gramEnd"/>
+      <w:r>
+        <w:rPr>
+          <w:lang w:val="en-US"/>
+        </w:rPr>
+        <w:t xml:space="preserve"> we used pandas on python. We first found that we needed to search for a lot more dataset to correctly answer the question </w:t>
+      </w:r>
+      <w:proofErr w:type="gramStart"/>
+      <w:r>
+        <w:rPr>
+          <w:lang w:val="en-US"/>
+        </w:rPr>
+        <w:t>and also</w:t>
+      </w:r>
+      <w:proofErr w:type="gramEnd"/>
+      <w:r>
+        <w:rPr>
+          <w:lang w:val="en-US"/>
+        </w:rPr>
+        <w:t xml:space="preserve"> for calculating the </w:t>
       </w:r>
       <w:r>
         <w:rPr>
@@ -1292,7 +1476,35 @@
         <w:rPr>
           <w:lang w:val="en-US"/>
         </w:rPr>
-        <w:t xml:space="preserve"> given a formula which we didn’t manage to find all the components, therefore we chose to represent it by another way which is the natural rate. This one has been complicated to process as he was represented by country, year and value. So there are multiple lines where there is the name of the country and we wanted it to be represented by country, 1950, … , 2016. We managed to do it with the method ‘pivot’ (using pandas).</w:t>
+        <w:t xml:space="preserve"> given a formula which we didn’t manage to find all the components, therefore we chose to represent it by another way which is the natural rate. This one has been complicated to process as he was represented by country, </w:t>
+      </w:r>
+      <w:proofErr w:type="gramStart"/>
+      <w:r>
+        <w:rPr>
+          <w:lang w:val="en-US"/>
+        </w:rPr>
+        <w:t>year</w:t>
+      </w:r>
+      <w:proofErr w:type="gramEnd"/>
+      <w:r>
+        <w:rPr>
+          <w:lang w:val="en-US"/>
+        </w:rPr>
+        <w:t xml:space="preserve"> and value. So there are multiple lines where there is the name of the country and we wanted it to be represented by country, 1950, </w:t>
+      </w:r>
+      <w:proofErr w:type="gramStart"/>
+      <w:r>
+        <w:rPr>
+          <w:lang w:val="en-US"/>
+        </w:rPr>
+        <w:t>… ,</w:t>
+      </w:r>
+      <w:proofErr w:type="gramEnd"/>
+      <w:r>
+        <w:rPr>
+          <w:lang w:val="en-US"/>
+        </w:rPr>
+        <w:t xml:space="preserve"> 2016. We managed to do it with the method ‘pivot’ (using pandas).</w:t>
       </w:r>
     </w:p>
     <w:p>
@@ -1305,7 +1517,21 @@
         <w:rPr>
           <w:lang w:val="en-US"/>
         </w:rPr>
-        <w:t>For the rest the processing was just keeping the needed columns. We discarded items like 1950..1960 (not needed to uniformize our data) and indicator name, indicator code(redundant).  We have in the end more data then needed that we could use to better answer a question if needed after visualizing the data.</w:t>
+        <w:t xml:space="preserve">For the rest the processing was just keeping the needed columns. We discarded items like </w:t>
+      </w:r>
+      <w:proofErr w:type="gramStart"/>
+      <w:r>
+        <w:rPr>
+          <w:lang w:val="en-US"/>
+        </w:rPr>
+        <w:t>1950..</w:t>
+      </w:r>
+      <w:proofErr w:type="gramEnd"/>
+      <w:r>
+        <w:rPr>
+          <w:lang w:val="en-US"/>
+        </w:rPr>
+        <w:t>1960 (not needed to uniformize our data) and indicator name, indicator code(redundant).  We have in the end more data then needed that we could use to better answer a question if needed after visualizing the data.</w:t>
       </w:r>
     </w:p>
     <w:p>
@@ -2042,8 +2268,20 @@
                 <w:color w:val="000000"/>
                 <w:lang w:val="en-US" w:eastAsia="fr-FR"/>
               </w:rPr>
-              <w:t>, crude birth rate..</w:t>
-            </w:r>
+              <w:t xml:space="preserve">, crude birth </w:t>
+            </w:r>
+            <w:proofErr w:type="gramStart"/>
+            <w:r>
+              <w:rPr>
+                <w:rFonts w:eastAsia="Times New Roman" w:cstheme="minorHAnsi"/>
+                <w:b/>
+                <w:bCs/>
+                <w:color w:val="000000"/>
+                <w:lang w:val="en-US" w:eastAsia="fr-FR"/>
+              </w:rPr>
+              <w:t>rate..</w:t>
+            </w:r>
+            <w:proofErr w:type="gramEnd"/>
           </w:p>
           <w:p>
             <w:pPr>
@@ -2077,7 +2315,7 @@
     </w:p>
     <w:sectPr>
       <w:pgSz w:w="11906" w:h="16838"/>
-      <w:pgMar w:top="1135" w:right="1416" w:bottom="1134" w:left="1418" w:header="708" w:footer="708" w:gutter="0"/>
+      <w:pgMar w:top="1135" w:right="1416" w:bottom="709" w:left="1418" w:header="708" w:footer="708" w:gutter="0"/>
       <w:cols w:space="708"/>
       <w:docGrid w:linePitch="360"/>
     </w:sectPr>
@@ -2887,6 +3125,7 @@
   <w:style w:type="character" w:default="1" w:styleId="Policepardfaut">
     <w:name w:val="Default Paragraph Font"/>
     <w:uiPriority w:val="1"/>
+    <w:semiHidden/>
     <w:unhideWhenUsed/>
   </w:style>
   <w:style w:type="table" w:default="1" w:styleId="TableauNormal">

</xml_diff>